<commit_message>
dbms concepts - key in relational model
</commit_message>
<xml_diff>
--- a/dbms.docx
+++ b/dbms.docx
@@ -1493,7 +1493,23 @@
         <w:t>RELATIONAL MODEL:</w:t>
       </w:r>
     </w:p>
-    <w:p/>
+    <w:p>
+      <w:pPr>
+        <w:spacing w:after="0" w:line="240" w:lineRule="auto"/>
+      </w:pPr>
+      <w:r>
+        <w:t>Key plays an important role in relational database; it is used for identifying unique rows from table</w:t>
+      </w:r>
+      <w:r>
+        <w:t>.</w:t>
+      </w:r>
+      <w:r>
+        <w:t xml:space="preserve"> </w:t>
+      </w:r>
+      <w:r>
+        <w:t>Every table has at least one key</w:t>
+      </w:r>
+    </w:p>
     <w:p>
       <w:r>
         <w:rPr>
@@ -1505,6 +1521,12 @@
         <w:rPr>
           <w:rStyle w:val="Strong"/>
         </w:rPr>
+        <w:t xml:space="preserve"> </w:t>
+      </w:r>
+      <w:r>
+        <w:rPr>
+          <w:rStyle w:val="Strong"/>
+        </w:rPr>
         <w:t xml:space="preserve">Super Key: </w:t>
       </w:r>
       <w:r>
@@ -1525,6 +1547,12 @@
         <w:rPr>
           <w:rStyle w:val="Strong"/>
         </w:rPr>
+        <w:t xml:space="preserve"> </w:t>
+      </w:r>
+      <w:r>
+        <w:rPr>
+          <w:rStyle w:val="Strong"/>
+        </w:rPr>
         <w:t>Candidate Key:</w:t>
       </w:r>
       <w:r>
@@ -1542,6 +1570,12 @@
         <w:rPr>
           <w:rStyle w:val="Strong"/>
         </w:rPr>
+        <w:t xml:space="preserve"> </w:t>
+      </w:r>
+      <w:r>
+        <w:rPr>
+          <w:rStyle w:val="Strong"/>
+        </w:rPr>
         <w:t>Primary Key:</w:t>
       </w:r>
       <w:r>
@@ -1579,7 +1613,30 @@
         <w:rPr>
           <w:b/>
         </w:rPr>
-        <w:t xml:space="preserve">5) </w:t>
+        <w:t>5) Composite Key</w:t>
+      </w:r>
+      <w:r>
+        <w:t xml:space="preserve">: </w:t>
+      </w:r>
+      <w:r>
+        <w:t xml:space="preserve">Any column(s) that can guarantee uniqueness is called a candidate key; however a composite key is a special type of candidate key that is only formed by a combination of two or more columns. This is a composite key, that is, a candidate key that guarantees uniqueness only when two or more columns are joined together. </w:t>
+      </w:r>
+      <w:r>
+        <w:t xml:space="preserve"> </w:t>
+      </w:r>
+    </w:p>
+    <w:p>
+      <w:r>
+        <w:rPr>
+          <w:b/>
+        </w:rPr>
+        <w:t>6</w:t>
+      </w:r>
+      <w:r>
+        <w:rPr>
+          <w:b/>
+        </w:rPr>
+        <w:t xml:space="preserve">) </w:t>
       </w:r>
       <w:r>
         <w:rPr>
@@ -1590,42 +1647,64 @@
       <w:r>
         <w:t xml:space="preserve"> If an attribute can only take the values which are present as values of some other attribute, it will be foreign key to the attribute to which it refers. The relation which is being referenced is called referenced relation and corresponding attribute is called referenced attribute and corresponding attribute is called referencing attribute. </w:t>
       </w:r>
-    </w:p>
-    <w:p>
-      <w:pPr>
-        <w:ind w:firstLine="720"/>
-      </w:pPr>
-      <w:r>
-        <w:t>Referenced attribute of referen</w:t>
-      </w:r>
-      <w:r>
-        <w:t>cing attribute should be unique</w:t>
-      </w:r>
-      <w:r>
-        <w:t xml:space="preserve"> key</w:t>
-      </w:r>
-    </w:p>
-    <w:p>
-      <w:pPr>
-        <w:ind w:firstLine="720"/>
-      </w:pPr>
-    </w:p>
-    <w:p>
-      <w:pPr>
-        <w:ind w:firstLine="720"/>
-      </w:pPr>
-    </w:p>
-    <w:p>
-      <w:pPr>
-        <w:ind w:firstLine="720"/>
-      </w:pPr>
-    </w:p>
-    <w:p>
-      <w:pPr>
-        <w:ind w:firstLine="720"/>
-      </w:pPr>
       <w:bookmarkStart w:id="0" w:name="_GoBack"/>
       <w:bookmarkEnd w:id="0"/>
+      <w:r>
+        <w:t>Referenced attribute of referen</w:t>
+      </w:r>
+      <w:r>
+        <w:t>cing attribute should be unique</w:t>
+      </w:r>
+      <w:r>
+        <w:t xml:space="preserve"> key</w:t>
+      </w:r>
+    </w:p>
+    <w:p>
+      <w:pPr>
+        <w:rPr>
+          <w:b/>
+        </w:rPr>
+      </w:pPr>
+      <w:r>
+        <w:rPr>
+          <w:b/>
+        </w:rPr>
+        <w:t>Summary</w:t>
+      </w:r>
+      <w:r>
+        <w:rPr>
+          <w:b/>
+        </w:rPr>
+        <w:t>:</w:t>
+      </w:r>
+    </w:p>
+    <w:p>
+      <w:pPr>
+        <w:rPr>
+          <w:b/>
+        </w:rPr>
+      </w:pPr>
+      <w:r>
+        <w:rPr>
+          <w:b/>
+        </w:rPr>
+        <w:t xml:space="preserve"> Super key -&gt; candidate key(minimal super key) -&gt; primary key(one of the candidate key) -&gt; alternate key(remaining candidate key)   # composite key – special type of candidate key</w:t>
+      </w:r>
+    </w:p>
+    <w:p>
+      <w:pPr>
+        <w:ind w:firstLine="720"/>
+      </w:pPr>
+    </w:p>
+    <w:p>
+      <w:pPr>
+        <w:ind w:firstLine="720"/>
+      </w:pPr>
+    </w:p>
+    <w:p>
+      <w:pPr>
+        <w:ind w:firstLine="720"/>
+      </w:pPr>
     </w:p>
     <w:p>
       <w:pPr>
@@ -1649,7 +1728,6 @@
           <w:sz w:val="48"/>
           <w:szCs w:val="48"/>
         </w:rPr>
-        <w:lastRenderedPageBreak/>
         <w:t>Anomalies in Relational Model</w:t>
       </w:r>
     </w:p>
@@ -1842,6 +1920,7 @@
           <w:sz w:val="24"/>
           <w:szCs w:val="24"/>
         </w:rPr>
+        <w:lastRenderedPageBreak/>
         <w:t>ON DELETE/UPDATE CASCADE:</w:t>
       </w:r>
       <w:r>
@@ -3475,7 +3554,6 @@
   <w:style w:type="character" w:default="1" w:styleId="DefaultParagraphFont">
     <w:name w:val="Default Paragraph Font"/>
     <w:uiPriority w:val="1"/>
-    <w:semiHidden/>
     <w:unhideWhenUsed/>
   </w:style>
   <w:style w:type="table" w:default="1" w:styleId="TableNormal">

</xml_diff>